<commit_message>
Added pdf download and preview.
</commit_message>
<xml_diff>
--- a/Pdf_project/Word/proba.docx
+++ b/Pdf_project/Word/proba.docx
@@ -149,6 +149,20 @@
               </w:rPr>
               <w:t>proba</w:t>
             </w:r>
+          </w:p>
+          <w:p>
+            <w:pPr>
+              <w:pStyle w:val="Standard-OhneAbsatz"/>
+              <w:spacing w:before="120" w:after="120"/>
+              <w:jc w:val="center"/>
+              <w:rPr>
+                <w:rStyle w:val="Strong"/>
+                <w:rFonts w:asciiTheme="minorHAnsi" w:hAnsiTheme="minorHAnsi" w:cstheme="minorHAnsi"/>
+                <w:sz w:val="22"/>
+                <w:szCs w:val="22"/>
+                <w:lang w:val="en-GB"/>
+              </w:rPr>
+            </w:pPr>
             <w:r>
               <w:rPr>
                 <w:rStyle w:val="Strong"/>
@@ -13719,7 +13733,7 @@
 </file>
 
 <file path=customXml/itemProps1.xml><?xml version="1.0" encoding="utf-8"?>
-<ds:datastoreItem xmlns:ds="http://schemas.openxmlformats.org/officeDocument/2006/customXml" ds:itemID="{4A17135A-7788-4B30-AA92-7998782A7F57}">
+<ds:datastoreItem xmlns:ds="http://schemas.openxmlformats.org/officeDocument/2006/customXml" ds:itemID="{D8B41665-9047-48CF-92C8-FE76295131D2}">
   <ds:schemaRefs>
     <ds:schemaRef ds:uri="http://schemas.openxmlformats.org/officeDocument/2006/bibliography"/>
   </ds:schemaRefs>

</xml_diff>